<commit_message>
Got the early Framework done.
I could implement code from my other repos if I wanted to add the Alt+shift feature to this. Right now, I would be happy to see it write out "A"
</commit_message>
<xml_diff>
--- a/Early Concepts.docx
+++ b/Early Concepts.docx
@@ -30,32 +30,6 @@
       </w:r>
     </w:p>
     <w:p>
-      <w:r>
-        <w:t>Should there be an option, instead of moving the cursor, the d button should be held.</w:t>
-      </w:r>
-    </w:p>
-    <w:p>
-      <w:r>
-        <w:t>There should be a failsafe preventing characters from being written over 360 degree.</w:t>
-      </w:r>
-    </w:p>
-    <w:p>
-      <w:r>
-        <w:t xml:space="preserve">The user should be advised to </w:t>
-      </w:r>
-      <w:r>
-        <w:t xml:space="preserve">make </w:t>
-      </w:r>
-      <w:proofErr w:type="spellStart"/>
-      <w:r>
-        <w:t>screen_Page_Numbers</w:t>
-      </w:r>
-      <w:proofErr w:type="spellEnd"/>
-      <w:r>
-        <w:t xml:space="preserve"> for organization, when typing in large statements.</w:t>
-      </w:r>
-    </w:p>
-    <w:p>
       <w:pPr>
         <w:pStyle w:val="ListParagraph"/>
         <w:numPr>
@@ -64,7 +38,48 @@
         </w:numPr>
       </w:pPr>
       <w:r>
+        <w:t xml:space="preserve">The marker is out of place from the cursor, but writing text should be fine. </w:t>
+      </w:r>
+    </w:p>
+    <w:p>
+      <w:r>
+        <w:t>Should there be an option, instead of moving the cursor, the d button should be held.</w:t>
+      </w:r>
+    </w:p>
+    <w:p>
+      <w:r>
+        <w:t>There should be a failsafe preventing characters from being written over 360 degree.</w:t>
+      </w:r>
+    </w:p>
+    <w:p>
+      <w:r>
+        <w:t xml:space="preserve">The user should be advised to </w:t>
+      </w:r>
+      <w:r>
+        <w:t xml:space="preserve">make </w:t>
+      </w:r>
+      <w:proofErr w:type="spellStart"/>
+      <w:r>
+        <w:t>screen_Page_Numbers</w:t>
+      </w:r>
+      <w:proofErr w:type="spellEnd"/>
+      <w:r>
+        <w:t xml:space="preserve"> for organization, when typing in large statements.</w:t>
+      </w:r>
+    </w:p>
+    <w:p>
+      <w:pPr>
+        <w:pStyle w:val="ListParagraph"/>
+        <w:numPr>
+          <w:ilvl w:val="0"/>
+          <w:numId w:val="1"/>
+        </w:numPr>
+      </w:pPr>
+      <w:r>
         <w:t>LIVE MODE.</w:t>
+      </w:r>
+      <w:r>
+        <w:t xml:space="preserve"> = 1</w:t>
       </w:r>
     </w:p>
     <w:p>
@@ -127,6 +142,9 @@
       <w:r>
         <w:t>Input File mode</w:t>
       </w:r>
+      <w:r>
+        <w:t xml:space="preserve"> = 0</w:t>
+      </w:r>
     </w:p>
     <w:p>
       <w:pPr>
@@ -151,6 +169,9 @@
       </w:pPr>
       <w:r>
         <w:t xml:space="preserve">Input blank mode. </w:t>
+      </w:r>
+      <w:r>
+        <w:t>= 2</w:t>
       </w:r>
     </w:p>
     <w:p>

</xml_diff>